<commit_message>
almost fully corrected docx, removed some comments in SymbolTable. Probably should change the 50% full in SymbolTable-> different type of Hashtable use
</commit_message>
<xml_diff>
--- a/Docu/Der Scanner.docx
+++ b/Docu/Der Scanner.docx
@@ -79,7 +79,7 @@
           <w:i w:val="false"/>
           <w:lang w:val="de-DE"/>
         </w:rPr>
-        <w:t>Theoreti</w:t>
+        <w:t>Theori</w:t>
       </w:r>
       <w:r>
         <w:rPr>
@@ -888,9 +888,7 @@
           <w:ilvl w:val="0"/>
           <w:numId w:val="5"/>
         </w:numPr>
-        <w:rPr>
-          <w:lang w:val="de-DE"/>
-        </w:rPr>
+        <w:rPr/>
       </w:pPr>
       <w:r>
         <w:rPr>
@@ -1015,9 +1013,7 @@
     <w:p>
       <w:pPr>
         <w:pStyle w:val="Normal"/>
-        <w:rPr>
-          <w:lang w:val="de-DE"/>
-        </w:rPr>
+        <w:rPr/>
       </w:pPr>
       <w:r>
         <w:rPr>
@@ -1036,7 +1032,31 @@
         <w:rPr>
           <w:lang w:val="de-DE"/>
         </w:rPr>
-        <w:t xml:space="preserve"> Methode. Damit wird das aktuelle Position des zum auslesenden Zeichen um die gegebene Anzahl zurück gesetzt. Der Scanner ruft die gleichnamige Methode vom Puffer auf. Weitere Handlungen haben wir im Scanner als ungeeignet gesehen.</w:t>
+        <w:t xml:space="preserve"> Methode. Damit wird d</w:t>
+      </w:r>
+      <w:r>
+        <w:rPr>
+          <w:lang w:val="de-DE"/>
+        </w:rPr>
+        <w:t>ie</w:t>
+      </w:r>
+      <w:r>
+        <w:rPr>
+          <w:lang w:val="de-DE"/>
+        </w:rPr>
+        <w:t xml:space="preserve"> aktuelle Position des zum auslesenden Zeichen um die gegebene Anzahl zurück gesetzt. Der Scanner ruft die gleichnamige Methode vom Puffer auf. Weitere Handlungen </w:t>
+      </w:r>
+      <w:r>
+        <w:rPr>
+          <w:lang w:val="de-DE"/>
+        </w:rPr>
+        <w:t>wurden</w:t>
+      </w:r>
+      <w:r>
+        <w:rPr>
+          <w:lang w:val="de-DE"/>
+        </w:rPr>
+        <w:t xml:space="preserve"> im Scanner als ungeeignet gesehen.</w:t>
       </w:r>
     </w:p>
     <w:p>
@@ -1059,15 +1079,25 @@
     <w:p>
       <w:pPr>
         <w:pStyle w:val="Normal"/>
-        <w:rPr>
-          <w:lang w:val="de-DE"/>
-        </w:rPr>
-      </w:pPr>
-      <w:r>
-        <w:rPr>
-          <w:lang w:val="de-DE"/>
-        </w:rPr>
-        <w:t xml:space="preserve">Der Scanner verwendet alle Komponenten um die Tokens zu liefern. Aus diesem Grund hat man ihn zum letzt getestet. Zum Testzwecken, hat man zusätzlich die Formatierungsmethoden geschrieben, die die erkannte Tokens entsprechend beschreiben. Die damit erzeugte Strings hat man ins output-&lt;filename&gt; geschrieben. </w:t>
+        <w:rPr/>
+      </w:pPr>
+      <w:r>
+        <w:rPr>
+          <w:lang w:val="de-DE"/>
+        </w:rPr>
+        <w:t xml:space="preserve">Der Scanner verwendet alle Komponenten um die Tokens zu liefern. Aus diesem Grund hat man ihn zuletzt getestet. </w:t>
+      </w:r>
+      <w:r>
+        <w:rPr>
+          <w:lang w:val="de-DE"/>
+        </w:rPr>
+        <w:t>Wegen</w:t>
+      </w:r>
+      <w:r>
+        <w:rPr>
+          <w:lang w:val="de-DE"/>
+        </w:rPr>
+        <w:t xml:space="preserve"> Testzwecken, hat man zusätzlich die Formatierungsmethoden geschrieben, die die erkannte Tokens entsprechend beschreiben. Die damit erzeugte Strings hat man ins output-&lt;filename&gt; geschrieben. </w:t>
       </w:r>
     </w:p>
     <w:p>
@@ -1104,15 +1134,73 @@
     <w:p>
       <w:pPr>
         <w:pStyle w:val="Normal"/>
-        <w:rPr>
-          <w:lang w:val="de-DE"/>
-        </w:rPr>
-      </w:pPr>
-      <w:r>
-        <w:rPr>
-          <w:lang w:val="de-DE"/>
-        </w:rPr>
-        <w:t xml:space="preserve">Man hat sich auch mit dem richtigen Einfügen den Header-Dateien etwas beschäftigt. Die Guards haben zwar von den zyklischen Abhängigkeiten geschützt, jedoch gab es noch ein Paar stellen, wo die Klassen zu vordeklarieren waren. Im Endeffekt, hat man die Guards mit </w:t>
+        <w:rPr/>
+      </w:pPr>
+      <w:r>
+        <w:rPr>
+          <w:lang w:val="de-DE"/>
+        </w:rPr>
+        <w:t xml:space="preserve">Man hat sich auch mit dem richtigen Einfügen </w:t>
+      </w:r>
+      <w:r>
+        <w:rPr>
+          <w:lang w:val="de-DE"/>
+        </w:rPr>
+        <w:t>der</w:t>
+      </w:r>
+      <w:r>
+        <w:rPr>
+          <w:lang w:val="de-DE"/>
+        </w:rPr>
+        <w:t xml:space="preserve"> Header-Dateien etwas beschäftigt. Die Guards haben zwar von den zyklischen Abhängigkeiten geschützt, jedoch gab es noch ein Paar stellen, wo die Klassen vordeklariere</w:t>
+      </w:r>
+      <w:r>
+        <w:rPr>
+          <w:lang w:val="de-DE"/>
+        </w:rPr>
+        <w:t>t</w:t>
+      </w:r>
+      <w:r>
+        <w:rPr>
+          <w:lang w:val="de-DE"/>
+        </w:rPr>
+        <w:t xml:space="preserve"> w</w:t>
+      </w:r>
+      <w:r>
+        <w:rPr>
+          <w:lang w:val="de-DE"/>
+        </w:rPr>
+        <w:t>e</w:t>
+      </w:r>
+      <w:r>
+        <w:rPr>
+          <w:lang w:val="de-DE"/>
+        </w:rPr>
+        <w:t>r</w:t>
+      </w:r>
+      <w:r>
+        <w:rPr>
+          <w:lang w:val="de-DE"/>
+        </w:rPr>
+        <w:t>de</w:t>
+      </w:r>
+      <w:r>
+        <w:rPr>
+          <w:lang w:val="de-DE"/>
+        </w:rPr>
+        <w:t xml:space="preserve">n </w:t>
+      </w:r>
+      <w:r>
+        <w:rPr>
+          <w:lang w:val="de-DE"/>
+        </w:rPr>
+        <w:t>mustten</w:t>
+      </w:r>
+      <w:r>
+        <w:rPr>
+          <w:lang w:val="de-DE"/>
+        </w:rPr>
+        <w:t xml:space="preserve">. Im Endeffekt, hat man die Guards mit </w:t>
       </w:r>
       <w:r>
         <w:rPr>
@@ -1131,9 +1219,7 @@
     <w:p>
       <w:pPr>
         <w:pStyle w:val="Normal"/>
-        <w:rPr>
-          <w:lang w:val="de-DE"/>
-        </w:rPr>
+        <w:rPr/>
       </w:pPr>
       <w:r>
         <w:rPr>
@@ -1178,7 +1264,31 @@
         <w:rPr>
           <w:lang w:val="de-DE"/>
         </w:rPr>
-        <w:t xml:space="preserve"> Aufruf  Ergebnisses bearbeitet werden müssen. Man hat immer noch den Eindruck, dass dieser Aufruf sich immer wieder (abhängig vom Text Editor, in dem der Quelltext gespeichert wurde) unterschiedlich verhält. </w:t>
+        <w:t xml:space="preserve"> Aufruf  Ergebnisses bearbeitet werden m</w:t>
+      </w:r>
+      <w:r>
+        <w:rPr>
+          <w:lang w:val="de-DE"/>
+        </w:rPr>
+        <w:t>u</w:t>
+      </w:r>
+      <w:r>
+        <w:rPr>
+          <w:lang w:val="de-DE"/>
+        </w:rPr>
+        <w:t>ss</w:t>
+      </w:r>
+      <w:r>
+        <w:rPr>
+          <w:lang w:val="de-DE"/>
+        </w:rPr>
+        <w:t>t</w:t>
+      </w:r>
+      <w:r>
+        <w:rPr>
+          <w:lang w:val="de-DE"/>
+        </w:rPr>
+        <w:t xml:space="preserve">en. Man hat immer noch den Eindruck, dass dieser Aufruf sich immer wieder (abhängig vom Text Editor, in dem der Quelltext gespeichert wurde) unterschiedlich verhält. </w:t>
       </w:r>
     </w:p>
     <w:p>
@@ -1197,26 +1307,8 @@
     </w:p>
     <w:p>
       <w:pPr>
-        <w:pStyle w:val="Normal"/>
-        <w:rPr>
-          <w:lang w:val="de-DE"/>
-        </w:rPr>
-      </w:pPr>
-      <w:r>
-        <w:rPr>
-          <w:lang w:val="de-DE"/>
-        </w:rPr>
-      </w:r>
-      <w:r>
-        <w:br w:type="page"/>
-      </w:r>
-    </w:p>
-    <w:p>
-      <w:pPr>
         <w:pStyle w:val="Heading1"/>
-        <w:rPr>
-          <w:lang w:val="de-DE"/>
-        </w:rPr>
+        <w:rPr/>
       </w:pPr>
       <w:r>
         <w:rPr>
@@ -1235,39 +1327,99 @@
         </w:rPr>
       </w:pPr>
       <w:r>
+        <w:rPr/>
+      </w:r>
+    </w:p>
+    <w:p>
+      <w:pPr>
+        <w:pStyle w:val="Normal"/>
+        <w:rPr/>
+      </w:pPr>
+      <w:r>
         <w:rPr>
           <w:b/>
           <w:lang w:val="de-DE"/>
         </w:rPr>
-        <w:t>Theoretisches</w:t>
+        <w:t>Theori</w:t>
+      </w:r>
+      <w:r>
+        <w:rPr>
+          <w:b/>
+          <w:lang w:val="de-DE"/>
+        </w:rPr>
+        <w:t>e</w:t>
       </w:r>
     </w:p>
     <w:p>
       <w:pPr>
         <w:pStyle w:val="Normal"/>
-        <w:rPr>
-          <w:lang w:val="de-DE"/>
-        </w:rPr>
-      </w:pPr>
-      <w:r>
-        <w:rPr>
-          <w:lang w:val="de-DE"/>
-        </w:rPr>
-        <w:t>Wie es schon erwähnt wurde, muss der Scanner den Text nach Lexems durchsuchen. Die in der Einführung angegebene Sprache hat eine Grammatik. Diese Grammatik lässt sich mit einem endlichen und deterministischen Automat darstellen. Die Diagrammen veranschaulichen den Automat sowie die zugehörige Zustände und Übergänge.</w:t>
+        <w:rPr/>
+      </w:pPr>
+      <w:r>
+        <w:rPr>
+          <w:lang w:val="de-DE"/>
+        </w:rPr>
+        <w:t>Wie es schon erwähnt wurde, muss der Scanner den Text nach Lexem</w:t>
+      </w:r>
+      <w:r>
+        <w:rPr>
+          <w:lang w:val="de-DE"/>
+        </w:rPr>
+        <w:t>e</w:t>
+      </w:r>
+      <w:r>
+        <w:rPr>
+          <w:lang w:val="de-DE"/>
+        </w:rPr>
+        <w:t xml:space="preserve"> durchsuchen. Die in der Einführung angegebene Sprache hat eine Grammatik. Diese Grammatik lässt sich mit einem endlichen und deterministischen Automat darstellen. Die Diagramme veranschaulichen den Automat sowie die zugehörige Zustände und Übergänge.</w:t>
       </w:r>
     </w:p>
     <w:p>
       <w:pPr>
         <w:pStyle w:val="Normal"/>
-        <w:rPr>
-          <w:lang w:val="de-DE"/>
-        </w:rPr>
-      </w:pPr>
-      <w:r>
-        <w:rPr>
-          <w:lang w:val="de-DE"/>
-        </w:rPr>
-        <w:t>Der Automat beinhält den Scanner Interface, über den der Zugriff auf die nötige Rückrufe des Scanners erfolgt. Dazu gehören:</w:t>
+        <w:rPr/>
+      </w:pPr>
+      <w:r>
+        <w:rPr>
+          <w:lang w:val="de-DE"/>
+        </w:rPr>
+        <w:t>Der Automat beinh</w:t>
+      </w:r>
+      <w:r>
+        <w:rPr>
+          <w:lang w:val="de-DE"/>
+        </w:rPr>
+        <w:t>a</w:t>
+      </w:r>
+      <w:r>
+        <w:rPr>
+          <w:lang w:val="de-DE"/>
+        </w:rPr>
+        <w:t>lt</w:t>
+      </w:r>
+      <w:r>
+        <w:rPr>
+          <w:lang w:val="de-DE"/>
+        </w:rPr>
+        <w:t>et</w:t>
+      </w:r>
+      <w:r>
+        <w:rPr>
+          <w:lang w:val="de-DE"/>
+        </w:rPr>
+        <w:t xml:space="preserve"> den Scanner Interface, über den der Zugriff auf die nötige Rückrufe des Scanners erfolg</w:t>
+      </w:r>
+      <w:r>
+        <w:rPr>
+          <w:lang w:val="de-DE"/>
+        </w:rPr>
+        <w:t>en</w:t>
+      </w:r>
+      <w:r>
+        <w:rPr>
+          <w:lang w:val="de-DE"/>
+        </w:rPr>
+        <w:t>. Dazu gehören:</w:t>
       </w:r>
     </w:p>
     <w:p>
@@ -1317,15 +1469,37 @@
     <w:p>
       <w:pPr>
         <w:pStyle w:val="Normal"/>
-        <w:rPr>
-          <w:lang w:val="de-DE"/>
-        </w:rPr>
-      </w:pPr>
-      <w:r>
-        <w:rPr>
-          <w:lang w:val="de-DE"/>
-        </w:rPr>
-        <w:t>Weiterhin, hat der Automat ein Zeiger auf den aktuellen Zustand, sowie ein Zeiger auf den zum letzt akzeptierten Zustand. Diese werden bei jedem Zustandswechsel aktualisiert. Die syntaktische Analyse erfolgt dadurch, dass der Scanner Zeichen für Zeichen den Automat versorgt. Die Verarbeitung eines Zeichens entspricht einem deterministischen Übergang. Sind die Tokens während der Verarbeitung erkannt, so werden solche entsprechend generiert. Der Automat ist fertig mit der Bearbeitung, wenn er den EOF Zeichen '\0' bekommt.</w:t>
+        <w:rPr/>
+      </w:pPr>
+      <w:r>
+        <w:rPr>
+          <w:lang w:val="de-DE"/>
+        </w:rPr>
+        <w:t xml:space="preserve">Weiterhin, hat der Automat ein Zeiger auf den aktuellen Zustand, sowie ein Zeiger auf den zum letzt akzeptierten Zustand. Diese werden bei jedem Zustandswechsel aktualisiert. Die syntaktische Analyse erfolgt dadurch, dass der Scanner Zeichen für Zeichen den Automat </w:t>
+      </w:r>
+      <w:r>
+        <w:rPr>
+          <w:lang w:val="de-DE"/>
+        </w:rPr>
+        <w:t>weitergibt</w:t>
+      </w:r>
+      <w:r>
+        <w:rPr>
+          <w:lang w:val="de-DE"/>
+        </w:rPr>
+        <w:t xml:space="preserve">. Die Verarbeitung eines Zeichens entspricht einem deterministischen Übergang. Sind die Tokens während der Verarbeitung erkannt, so werden solche entsprechend generiert. Der Automat ist mit der Bearbeitung </w:t>
+      </w:r>
+      <w:r>
+        <w:rPr>
+          <w:lang w:val="de-DE"/>
+        </w:rPr>
+        <w:t>fertig</w:t>
+      </w:r>
+      <w:r>
+        <w:rPr>
+          <w:lang w:val="de-DE"/>
+        </w:rPr>
+        <w:t>, wenn er den EOF Zeichen '\0' bekommt.</w:t>
       </w:r>
     </w:p>
     <w:p>
@@ -1379,15 +1553,43 @@
     <w:p>
       <w:pPr>
         <w:pStyle w:val="Normal"/>
-        <w:rPr>
-          <w:lang w:val="de-DE"/>
-        </w:rPr>
-      </w:pPr>
-      <w:r>
-        <w:rPr>
-          <w:lang w:val="de-DE"/>
-        </w:rPr>
-        <w:t xml:space="preserve">Zum Anfang befindet sich der Automat im </w:t>
+        <w:rPr/>
+      </w:pPr>
+      <w:r>
+        <w:rPr>
+          <w:lang w:val="de-DE"/>
+        </w:rPr>
+        <w:t>Der Anfangszustand des</w:t>
+      </w:r>
+      <w:r>
+        <w:rPr>
+          <w:lang w:val="de-DE"/>
+        </w:rPr>
+        <w:t xml:space="preserve"> Automat</w:t>
+      </w:r>
+      <w:r>
+        <w:rPr>
+          <w:lang w:val="de-DE"/>
+        </w:rPr>
+        <w:t>en</w:t>
+      </w:r>
+      <w:r>
+        <w:rPr>
+          <w:lang w:val="de-DE"/>
+        </w:rPr>
+        <w:t xml:space="preserve"> </w:t>
+      </w:r>
+      <w:r>
+        <w:rPr>
+          <w:lang w:val="de-DE"/>
+        </w:rPr>
+        <w:t>ist der</w:t>
+      </w:r>
+      <w:r>
+        <w:rPr>
+          <w:lang w:val="de-DE"/>
+        </w:rPr>
+        <w:t xml:space="preserve"> </w:t>
       </w:r>
       <w:r>
         <w:rPr>
@@ -1555,6 +1757,20 @@
       <w:r>
         <w:rPr>
           <w:rFonts w:cs="Calibri" w:cstheme="minorHAnsi"/>
+          <w:lang w:val="de-DE"/>
+        </w:rPr>
+        <w:t>das</w:t>
+      </w:r>
+      <w:r>
+        <w:rPr>
+          <w:rFonts w:cs="Calibri" w:cstheme="minorHAnsi"/>
+          <w:lang w:val="de-DE"/>
+        </w:rPr>
+        <w:t xml:space="preserve"> </w:t>
+      </w:r>
+      <w:r>
+        <w:rPr>
+          <w:rFonts w:cs="Calibri" w:cstheme="minorHAnsi"/>
           <w:i/>
           <w:lang w:val="de-DE"/>
         </w:rPr>
@@ -1623,17 +1839,14 @@
           <w:ilvl w:val="0"/>
           <w:numId w:val="4"/>
         </w:numPr>
-        <w:rPr>
-          <w:rFonts w:cs="Calibri" w:cstheme="minorHAnsi"/>
-          <w:lang w:val="de-DE"/>
-        </w:rPr>
-      </w:pPr>
-      <w:r>
-        <w:rPr>
-          <w:rFonts w:cs="Calibri" w:cstheme="minorHAnsi"/>
-          <w:lang w:val="de-DE"/>
-        </w:rPr>
-        <w:t xml:space="preserve">Ist man  in einem gültigen Zustand, so wird vom Zustand abhängig das entsprechende Token erzeugt. Danach meldet sich der Automat beim Scanner, dass das aktuelle Zeichen neu bearbeitet werden muss. Schließlich, wird nach </w:t>
+        <w:rPr/>
+      </w:pPr>
+      <w:r>
+        <w:rPr>
+          <w:rFonts w:cs="Calibri" w:cstheme="minorHAnsi"/>
+          <w:lang w:val="de-DE"/>
+        </w:rPr>
+        <w:t xml:space="preserve">Ist man  in einem gültigen Zustand, so wird, vom Zustand abhängig, das entsprechende Token erzeugt. Danach meldet sich der Automat beim Scanner, dass das aktuelle Zeichen neu bearbeitet werden muss. Schließlich, wird nach </w:t>
       </w:r>
       <w:r>
         <w:rPr>
@@ -1648,7 +1861,21 @@
           <w:rFonts w:cs="Calibri" w:cstheme="minorHAnsi"/>
           <w:lang w:val="de-DE"/>
         </w:rPr>
-        <w:t xml:space="preserve"> gesprungen. Das ganze haben wir als </w:t>
+        <w:t xml:space="preserve"> gesprungen. Das ganze </w:t>
+      </w:r>
+      <w:r>
+        <w:rPr>
+          <w:rFonts w:cs="Calibri" w:cstheme="minorHAnsi"/>
+          <w:lang w:val="de-DE"/>
+        </w:rPr>
+        <w:t>wurde</w:t>
+      </w:r>
+      <w:r>
+        <w:rPr>
+          <w:rFonts w:cs="Calibri" w:cstheme="minorHAnsi"/>
+          <w:lang w:val="de-DE"/>
+        </w:rPr>
+        <w:t xml:space="preserve"> als </w:t>
       </w:r>
       <w:r>
         <w:rPr>
@@ -1743,10 +1970,7 @@
           <w:ilvl w:val="1"/>
           <w:numId w:val="4"/>
         </w:numPr>
-        <w:rPr>
-          <w:rFonts w:cs="Calibri" w:cstheme="minorHAnsi"/>
-          <w:lang w:val="de-DE"/>
-        </w:rPr>
+        <w:rPr/>
       </w:pPr>
       <w:r>
         <w:rPr>
@@ -2126,15 +2350,25 @@
     <w:p>
       <w:pPr>
         <w:pStyle w:val="Normal"/>
-        <w:rPr>
-          <w:lang w:val="de-DE"/>
-        </w:rPr>
-      </w:pPr>
-      <w:r>
-        <w:rPr>
-          <w:lang w:val="de-DE"/>
-        </w:rPr>
-        <w:t xml:space="preserve">Der Puffer ist fürs einwandfreies Lesen eines Files zuständig. Er bietet eine klare Schnittstelle, die die furchtbare Implementierungsdetails des </w:t>
+        <w:rPr/>
+      </w:pPr>
+      <w:r>
+        <w:rPr>
+          <w:lang w:val="de-DE"/>
+        </w:rPr>
+        <w:t xml:space="preserve">Der Puffer ist für </w:t>
+      </w:r>
+      <w:r>
+        <w:rPr>
+          <w:lang w:val="de-DE"/>
+        </w:rPr>
+        <w:t>das</w:t>
+      </w:r>
+      <w:r>
+        <w:rPr>
+          <w:lang w:val="de-DE"/>
+        </w:rPr>
+        <w:t xml:space="preserve"> einwandfreie Lesen eines Files zuständig. Er bietet eine klare Schnittstelle, die die Implementierungsdetails des </w:t>
       </w:r>
       <w:r>
         <w:rPr>
@@ -2247,9 +2481,7 @@
     <w:p>
       <w:pPr>
         <w:pStyle w:val="Normal"/>
-        <w:rPr>
-          <w:lang w:val="de-DE"/>
-        </w:rPr>
+        <w:rPr/>
       </w:pPr>
       <w:r>
         <w:rPr>
@@ -2268,7 +2500,19 @@
         <w:rPr>
           <w:lang w:val="de-DE"/>
         </w:rPr>
-        <w:t xml:space="preserve"> instanziiert wird. Falls damit ein Problem gab (z.B. der File nicht vorhanden) setzt der Buffer den </w:t>
+        <w:t xml:space="preserve"> instanziiert wird. Falls ein Problem </w:t>
+      </w:r>
+      <w:r>
+        <w:rPr>
+          <w:lang w:val="de-DE"/>
+        </w:rPr>
+        <w:t>auftreten sollte,</w:t>
+      </w:r>
+      <w:r>
+        <w:rPr>
+          <w:lang w:val="de-DE"/>
+        </w:rPr>
+        <w:t xml:space="preserve"> (z.B. der File nicht vorhanden) setzt der Buffer den </w:t>
       </w:r>
       <w:r>
         <w:rPr>
@@ -2281,7 +2525,43 @@
         <w:rPr>
           <w:lang w:val="de-DE"/>
         </w:rPr>
-        <w:t xml:space="preserve"> Flag. Weiterhin, werden die nötige Attributen initialisiert (e.g. </w:t>
+        <w:t xml:space="preserve"> Flag. Weiterhin, werden die nötige</w:t>
+      </w:r>
+      <w:r>
+        <w:rPr>
+          <w:lang w:val="de-DE"/>
+        </w:rPr>
+        <w:t>n</w:t>
+      </w:r>
+      <w:r>
+        <w:rPr>
+          <w:lang w:val="de-DE"/>
+        </w:rPr>
+        <w:t xml:space="preserve"> Attribute initialisiert (</w:t>
+      </w:r>
+      <w:r>
+        <w:rPr>
+          <w:lang w:val="de-DE"/>
+        </w:rPr>
+        <w:t>z</w:t>
+      </w:r>
+      <w:r>
+        <w:rPr>
+          <w:lang w:val="de-DE"/>
+        </w:rPr>
+        <w:t>.</w:t>
+      </w:r>
+      <w:r>
+        <w:rPr>
+          <w:lang w:val="de-DE"/>
+        </w:rPr>
+        <w:t>B</w:t>
+      </w:r>
+      <w:r>
+        <w:rPr>
+          <w:lang w:val="de-DE"/>
+        </w:rPr>
+        <w:t xml:space="preserve">. </w:t>
       </w:r>
       <w:r>
         <w:rPr>
@@ -2444,17 +2724,56 @@
     <w:p>
       <w:pPr>
         <w:pStyle w:val="Normal"/>
-        <w:rPr>
-          <w:rFonts w:cs="Calibri" w:cstheme="minorHAnsi"/>
-          <w:lang w:val="de-DE"/>
-        </w:rPr>
-      </w:pPr>
-      <w:r>
-        <w:rPr>
-          <w:rFonts w:cs="Calibri" w:cstheme="minorHAnsi"/>
-          <w:lang w:val="de-DE"/>
-        </w:rPr>
-        <w:t xml:space="preserve">Nun kommt die "elastische" Logik des Puffers.  Die Buffer Blöcke sind als Elemente des doppelt verkehrten Lists angelegt. Einer Block kennt sein Vorgänger und Nachfolger. Die zwei sind nicht unbedingt vorhanden, aber deren Existenz nutzt man um die </w:t>
+        <w:rPr/>
+      </w:pPr>
+      <w:r>
+        <w:rPr>
+          <w:rFonts w:cs="Calibri" w:cstheme="minorHAnsi"/>
+          <w:lang w:val="de-DE"/>
+        </w:rPr>
+        <w:t>Nun kommt die "elastische" Logik des Puffers.  Die Buffer-Blöcke sind als Elemente de</w:t>
+      </w:r>
+      <w:r>
+        <w:rPr>
+          <w:rFonts w:cs="Calibri" w:cstheme="minorHAnsi"/>
+          <w:lang w:val="de-DE"/>
+        </w:rPr>
+        <w:t>r</w:t>
+      </w:r>
+      <w:r>
+        <w:rPr>
+          <w:rFonts w:cs="Calibri" w:cstheme="minorHAnsi"/>
+          <w:lang w:val="de-DE"/>
+        </w:rPr>
+        <w:t xml:space="preserve"> doppelt verke</w:t>
+      </w:r>
+      <w:r>
+        <w:rPr>
+          <w:rFonts w:cs="Calibri" w:cstheme="minorHAnsi"/>
+          <w:lang w:val="de-DE"/>
+        </w:rPr>
+        <w:t>tt</w:t>
+      </w:r>
+      <w:r>
+        <w:rPr>
+          <w:rFonts w:cs="Calibri" w:cstheme="minorHAnsi"/>
+          <w:lang w:val="de-DE"/>
+        </w:rPr>
+        <w:t>e</w:t>
+      </w:r>
+      <w:r>
+        <w:rPr>
+          <w:rFonts w:cs="Calibri" w:cstheme="minorHAnsi"/>
+          <w:lang w:val="de-DE"/>
+        </w:rPr>
+        <w:t>te</w:t>
+      </w:r>
+      <w:r>
+        <w:rPr>
+          <w:rFonts w:cs="Calibri" w:cstheme="minorHAnsi"/>
+          <w:lang w:val="de-DE"/>
+        </w:rPr>
+        <w:t xml:space="preserve">n Lists angelegt. Eine Block kennt sein Vorgänger und Nachfolger. Die zwei sind nicht unbedingt vorhanden, aber deren Existenz nutzt man um die </w:t>
       </w:r>
       <w:r>
         <w:rPr>
@@ -2566,10 +2885,7 @@
     <w:p>
       <w:pPr>
         <w:pStyle w:val="Normal"/>
-        <w:rPr>
-          <w:rFonts w:cs="Calibri" w:cstheme="minorHAnsi"/>
-          <w:lang w:val="de-DE"/>
-        </w:rPr>
+        <w:rPr/>
       </w:pPr>
       <w:r>
         <w:rPr>
@@ -2666,7 +2982,21 @@
           <w:rFonts w:cs="Calibri" w:cstheme="minorHAnsi"/>
           <w:lang w:val="de-DE"/>
         </w:rPr>
-        <w:t xml:space="preserve"> hört sich auf zu inkrementieren, falls er gleich </w:t>
+        <w:t xml:space="preserve"> hört auf zu inkrementieren, falls </w:t>
+      </w:r>
+      <w:r>
+        <w:rPr>
+          <w:rFonts w:cs="Calibri" w:cstheme="minorHAnsi"/>
+          <w:lang w:val="de-DE"/>
+        </w:rPr>
+        <w:t>dieser</w:t>
+      </w:r>
+      <w:r>
+        <w:rPr>
+          <w:rFonts w:cs="Calibri" w:cstheme="minorHAnsi"/>
+          <w:lang w:val="de-DE"/>
+        </w:rPr>
+        <w:t xml:space="preserve"> gleich </w:t>
       </w:r>
       <w:r>
         <w:rPr>
@@ -2885,10 +3215,7 @@
     <w:p>
       <w:pPr>
         <w:pStyle w:val="Normal"/>
-        <w:rPr>
-          <w:rFonts w:cs="Calibri" w:cstheme="minorHAnsi"/>
-          <w:lang w:val="de-DE"/>
-        </w:rPr>
+        <w:rPr/>
       </w:pPr>
       <w:r>
         <w:rPr>
@@ -2955,7 +3282,7 @@
           <w:rFonts w:cs="Calibri" w:cstheme="minorHAnsi"/>
           <w:lang w:val="de-DE"/>
         </w:rPr>
-        <w:t xml:space="preserve"> -s. Genau hier wird ermittelt, ob der zu kreierender Block der letzte ist. Diese Eigenschaft wird benutzt bei </w:t>
+        <w:t xml:space="preserve"> -s. Genau hier wird ermittelt, ob der zu kreierende Block der letzte ist. Diese Eigenschaft wird benutzt bei </w:t>
       </w:r>
       <w:r>
         <w:rPr>
@@ -3048,29 +3375,98 @@
     <w:p>
       <w:pPr>
         <w:pStyle w:val="Heading1"/>
-        <w:rPr>
-          <w:lang w:val="de-DE"/>
-        </w:rPr>
-      </w:pPr>
-      <w:r>
-        <w:rPr>
-          <w:lang w:val="de-DE"/>
-        </w:rPr>
-        <w:t>Die SymbolTable</w:t>
+        <w:rPr/>
+      </w:pPr>
+      <w:r>
+        <w:rPr>
+          <w:lang w:val="de-DE"/>
+        </w:rPr>
+        <w:t>Die Symbol Tab</w:t>
+      </w:r>
+      <w:r>
+        <w:rPr>
+          <w:lang w:val="de-DE"/>
+        </w:rPr>
+        <w:t>el</w:t>
+      </w:r>
+      <w:r>
+        <w:rPr>
+          <w:lang w:val="de-DE"/>
+        </w:rPr>
+        <w:t>le</w:t>
       </w:r>
     </w:p>
     <w:p>
       <w:pPr>
         <w:pStyle w:val="Normal"/>
-        <w:rPr>
-          <w:lang w:val="de-DE"/>
-        </w:rPr>
-      </w:pPr>
-      <w:r>
-        <w:rPr>
-          <w:lang w:val="de-DE"/>
-        </w:rPr>
-        <w:t xml:space="preserve">Die Aufgabe der Symbol Tabele ist die Infos über den jeglichen Identifier Tokens schnell abzurufen. Die Infohaltende Klasse ist die </w:t>
+        <w:rPr/>
+      </w:pPr>
+      <w:r>
+        <w:rPr>
+          <w:lang w:val="de-DE"/>
+        </w:rPr>
+        <w:br/>
+        <w:t xml:space="preserve">Die </w:t>
+      </w:r>
+      <w:r>
+        <w:rPr>
+          <w:lang w:val="de-DE"/>
+        </w:rPr>
+        <w:t>Haupta</w:t>
+      </w:r>
+      <w:r>
+        <w:rPr>
+          <w:lang w:val="de-DE"/>
+        </w:rPr>
+        <w:t xml:space="preserve">ufgabe der SymbolTable ist </w:t>
+      </w:r>
+      <w:r>
+        <w:rPr>
+          <w:lang w:val="de-DE"/>
+        </w:rPr>
+        <w:t>es</w:t>
+      </w:r>
+      <w:r>
+        <w:rPr>
+          <w:lang w:val="de-DE"/>
+        </w:rPr>
+        <w:t xml:space="preserve"> Inf</w:t>
+      </w:r>
+      <w:r>
+        <w:rPr>
+          <w:lang w:val="de-DE"/>
+        </w:rPr>
+        <w:t>ormationen</w:t>
+      </w:r>
+      <w:r>
+        <w:rPr>
+          <w:lang w:val="de-DE"/>
+        </w:rPr>
+        <w:t xml:space="preserve"> über den jeglichen Identifier Tokens schnell abzurufen </w:t>
+      </w:r>
+      <w:r>
+        <w:rPr>
+          <w:lang w:val="de-DE"/>
+        </w:rPr>
+        <w:t>und zu speichern</w:t>
+      </w:r>
+      <w:r>
+        <w:rPr>
+          <w:lang w:val="de-DE"/>
+        </w:rPr>
+        <w:t>. Die Info</w:t>
+      </w:r>
+      <w:r>
+        <w:rPr>
+          <w:lang w:val="de-DE"/>
+        </w:rPr>
+        <w:t>rmations</w:t>
+      </w:r>
+      <w:r>
+        <w:rPr>
+          <w:lang w:val="de-DE"/>
+        </w:rPr>
+        <w:t xml:space="preserve">haltende Klasse ist die </w:t>
       </w:r>
       <w:r>
         <w:rPr>
@@ -3106,9 +3502,7 @@
     <w:p>
       <w:pPr>
         <w:pStyle w:val="Normal"/>
-        <w:rPr>
-          <w:lang w:val="de-DE"/>
-        </w:rPr>
+        <w:rPr/>
       </w:pPr>
       <w:r>
         <w:rPr>
@@ -3128,7 +3522,19 @@
         <w:rPr>
           <w:lang w:val="de-DE"/>
         </w:rPr>
-        <w:t xml:space="preserve"> Methode jedes mal auf, wenn der Automat ein Identifier  erkennt. Mit diesem Aufruf prüft die </w:t>
+        <w:t xml:space="preserve"> Methode jedes mal auf, wenn der Automat ein</w:t>
+      </w:r>
+      <w:r>
+        <w:rPr>
+          <w:lang w:val="de-DE"/>
+        </w:rPr>
+        <w:t>en</w:t>
+      </w:r>
+      <w:r>
+        <w:rPr>
+          <w:lang w:val="de-DE"/>
+        </w:rPr>
+        <w:t xml:space="preserve"> Identifier  erkennt. Mit diesem Aufruf prüft die </w:t>
       </w:r>
       <w:r>
         <w:rPr>
@@ -3141,7 +3547,21 @@
         <w:rPr>
           <w:lang w:val="de-DE"/>
         </w:rPr>
-        <w:t xml:space="preserve">, ob die gegebene Lexem in der Tabelle schon vorhanden ist. Falls nicht, wird ein neues Symbol mit dem gegebenen </w:t>
+        <w:t>, ob d</w:t>
+      </w:r>
+      <w:r>
+        <w:rPr>
+          <w:lang w:val="de-DE"/>
+        </w:rPr>
+        <w:t xml:space="preserve">as übergebene </w:t>
+      </w:r>
+      <w:r>
+        <w:rPr>
+          <w:lang w:val="de-DE"/>
+        </w:rPr>
+        <w:t>Lexem in der Tabelle schon vorhanden ist.</w:t>
+        <w:br/>
+        <w:t xml:space="preserve">Falls nicht, wird ein neues Symbol mit dem gegebenen </w:t>
       </w:r>
       <w:r>
         <w:rPr>
@@ -3154,7 +3574,19 @@
         <w:rPr>
           <w:lang w:val="de-DE"/>
         </w:rPr>
-        <w:t xml:space="preserve"> kreiert und eingetragen. Der </w:t>
+        <w:t xml:space="preserve"> kreiert und eingetragen. D</w:t>
+      </w:r>
+      <w:r>
+        <w:rPr>
+          <w:lang w:val="de-DE"/>
+        </w:rPr>
+        <w:t>ie</w:t>
+      </w:r>
+      <w:r>
+        <w:rPr>
+          <w:lang w:val="de-DE"/>
+        </w:rPr>
+        <w:t xml:space="preserve"> </w:t>
       </w:r>
       <w:r>
         <w:rPr>
@@ -3168,21 +3600,67 @@
         <w:rPr>
           <w:lang w:val="de-DE"/>
         </w:rPr>
-        <w:t xml:space="preserve"> Aufruf liefert den Symbol zurück, falls der schon in der Tabelle existiert. </w:t>
+        <w:t>-</w:t>
+      </w:r>
+      <w:r>
+        <w:rPr>
+          <w:lang w:val="de-DE"/>
+        </w:rPr>
+        <w:t>Methode</w:t>
+      </w:r>
+      <w:r>
+        <w:rPr>
+          <w:lang w:val="de-DE"/>
+        </w:rPr>
+        <w:t xml:space="preserve"> liefert d</w:t>
+      </w:r>
+      <w:r>
+        <w:rPr>
+          <w:lang w:val="de-DE"/>
+        </w:rPr>
+        <w:t>as</w:t>
+      </w:r>
+      <w:r>
+        <w:rPr>
+          <w:lang w:val="de-DE"/>
+        </w:rPr>
+        <w:t xml:space="preserve"> Symbol zurück, falls d</w:t>
+      </w:r>
+      <w:r>
+        <w:rPr>
+          <w:lang w:val="de-DE"/>
+        </w:rPr>
+        <w:t>ieser</w:t>
+      </w:r>
+      <w:r>
+        <w:rPr>
+          <w:lang w:val="de-DE"/>
+        </w:rPr>
+        <w:t xml:space="preserve"> schon in der Tabelle existiert. </w:t>
       </w:r>
     </w:p>
     <w:p>
       <w:pPr>
         <w:pStyle w:val="Normal"/>
-        <w:rPr>
-          <w:lang w:val="de-DE"/>
-        </w:rPr>
-      </w:pPr>
-      <w:r>
-        <w:rPr>
-          <w:lang w:val="de-DE"/>
-        </w:rPr>
-        <w:t xml:space="preserve">Das wesentliche an der Symbol Tabelle ist ihre Geschwindigkeit. Diese wird mit dem Einsetzen vom Hashing erreicht. Initial hat die Tabelle 64 Einträge. Mittels der </w:t>
+        <w:rPr/>
+      </w:pPr>
+      <w:r>
+        <w:rPr>
+          <w:lang w:val="de-DE"/>
+        </w:rPr>
+        <w:t>Das wesentliche an der SymbolTable ist ihre Geschwindigkeit. Diese wird mit dem Einsetzen vo</w:t>
+      </w:r>
+      <w:r>
+        <w:rPr>
+          <w:lang w:val="de-DE"/>
+        </w:rPr>
+        <w:t>n</w:t>
+      </w:r>
+      <w:r>
+        <w:rPr>
+          <w:lang w:val="de-DE"/>
+        </w:rPr>
+        <w:t xml:space="preserve"> Hashing erreicht. Initial hat die Tabelle 64 Einträge. Mittels der </w:t>
       </w:r>
       <w:r>
         <w:rPr>
@@ -3196,7 +3674,67 @@
         <w:rPr>
           <w:lang w:val="de-DE"/>
         </w:rPr>
-        <w:t xml:space="preserve"> Methode wird die Position des zu Lexem gehörigen Symbol in der Tabelle bestimmt. Es ist natürlich möglich, dass mehrere Symbole unter dem gleichen Hash Index zu auffinden sind. Aus diesem Grund, liegt in der Tabelle unter jedem Hash Index eine Liste, die mehrere Lexem beinhaltende Symbole hat. Der </w:t>
+        <w:t xml:space="preserve"> Methode wird die Position des zu</w:t>
+      </w:r>
+      <w:r>
+        <w:rPr>
+          <w:lang w:val="de-DE"/>
+        </w:rPr>
+        <w:t>m</w:t>
+      </w:r>
+      <w:r>
+        <w:rPr>
+          <w:lang w:val="de-DE"/>
+        </w:rPr>
+        <w:t xml:space="preserve"> Lexem gehörigen Symbol in der Tabelle bestimmt. Es ist natürlich möglich, dass mehrere Symbole unter dem gleichen Hash Index auf</w:t>
+      </w:r>
+      <w:r>
+        <w:rPr>
+          <w:lang w:val="de-DE"/>
+        </w:rPr>
+        <w:t>zu</w:t>
+      </w:r>
+      <w:r>
+        <w:rPr>
+          <w:lang w:val="de-DE"/>
+        </w:rPr>
+        <w:t xml:space="preserve">finden sind. </w:t>
+      </w:r>
+      <w:r>
+        <w:rPr>
+          <w:lang w:val="de-DE"/>
+        </w:rPr>
+        <w:t>Um diese Kollisionen zu vermeiden</w:t>
+      </w:r>
+      <w:r>
+        <w:rPr>
+          <w:lang w:val="de-DE"/>
+        </w:rPr>
+        <w:t>, liegt in der Tabelle unter jedem Hash Index eine Liste, die mehrere Lexem</w:t>
+      </w:r>
+      <w:r>
+        <w:rPr>
+          <w:lang w:val="de-DE"/>
+        </w:rPr>
+        <w:t>e</w:t>
+      </w:r>
+      <w:r>
+        <w:rPr>
+          <w:lang w:val="de-DE"/>
+        </w:rPr>
+        <w:t xml:space="preserve"> </w:t>
+      </w:r>
+      <w:r>
+        <w:rPr>
+          <w:lang w:val="de-DE"/>
+        </w:rPr>
+        <w:t>beinhaltet</w:t>
+      </w:r>
+      <w:r>
+        <w:rPr>
+          <w:lang w:val="de-DE"/>
+        </w:rPr>
+        <w:t xml:space="preserve">. Der </w:t>
       </w:r>
       <w:r>
         <w:rPr>
@@ -3216,24 +3754,31 @@
     <w:p>
       <w:pPr>
         <w:pStyle w:val="Normal"/>
-        <w:rPr>
-          <w:lang w:val="de-DE"/>
-        </w:rPr>
-      </w:pPr>
-      <w:r>
-        <w:rPr>
-          <w:lang w:val="de-DE"/>
-        </w:rPr>
-        <w:t xml:space="preserve">Wie bereits erwähnt, wird es beim Einfügen eines neuen Symbols geprüft, ob die Tabelle den Eintrag hat. Dafür wird erst mal nachgeschaut, ob eine Liste unter dem berechneten Hash Index existiert. Wenn solche schon vorhanden ist, wird jedes  Lexem innerhalb des jeweiligen Symbols mit dem gegebenen Lexem verglichen. Ist das nicht der Fall, wird der Symbol an Ende der Liste angehängt. </w:t>
+        <w:rPr/>
+      </w:pPr>
+      <w:r>
+        <w:rPr>
+          <w:lang w:val="de-DE"/>
+        </w:rPr>
+        <w:t>Wie bereits erwähnt, wird es beim Einfügen eines neuen Symbols geprüft, ob die Tabelle den Eintrag hat. Dafür wird erst mal nachge</w:t>
+      </w:r>
+      <w:r>
+        <w:rPr>
+          <w:lang w:val="de-DE"/>
+        </w:rPr>
+        <w:t>prüft</w:t>
+      </w:r>
+      <w:r>
+        <w:rPr>
+          <w:lang w:val="de-DE"/>
+        </w:rPr>
+        <w:t xml:space="preserve">, ob eine Liste unter dem berechneten Hash Index existiert. Wenn solche schon vorhanden ist, wird jedes  Lexem innerhalb des jeweiligen Symbols mit dem gegebenen Lexem verglichen. Ist das nicht der Fall, wird der Symbol an Ende der Liste angehängt. </w:t>
       </w:r>
     </w:p>
     <w:p>
       <w:pPr>
         <w:pStyle w:val="Normal"/>
-        <w:widowControl/>
-        <w:bidi w:val="0"/>
-        <w:spacing w:lineRule="auto" w:line="276" w:before="0" w:after="200"/>
-        <w:jc w:val="left"/>
+        <w:spacing w:before="0" w:after="200"/>
         <w:rPr/>
       </w:pPr>
       <w:r>
@@ -3253,7 +3798,79 @@
         <w:rPr>
           <w:lang w:val="de-DE"/>
         </w:rPr>
-        <w:t xml:space="preserve"> zu aufbewahren. Die Untersuchungen zeigen allerdings, dass schon nach 50% Auffüllung der Tabelle sinkt die Performanz.  Aus diesen Gründen wird beim Einfügen eines Symbols geprüft, ob die </w:t>
+        <w:t xml:space="preserve"> auf</w:t>
+      </w:r>
+      <w:r>
+        <w:rPr>
+          <w:lang w:val="de-DE"/>
+        </w:rPr>
+        <w:t>zu</w:t>
+      </w:r>
+      <w:r>
+        <w:rPr>
+          <w:lang w:val="de-DE"/>
+        </w:rPr>
+        <w:t xml:space="preserve">bewahren. Die Untersuchungen zeigen allerdings, dass nach 50% Auffüllung der Tabelle </w:t>
+      </w:r>
+      <w:r>
+        <w:rPr>
+          <w:lang w:val="de-DE"/>
+        </w:rPr>
+        <w:t>die</w:t>
+      </w:r>
+      <w:r>
+        <w:rPr>
+          <w:lang w:val="de-DE"/>
+        </w:rPr>
+        <w:t xml:space="preserve"> Performanz </w:t>
+      </w:r>
+      <w:r>
+        <w:rPr>
+          <w:lang w:val="de-DE"/>
+        </w:rPr>
+        <w:t>sinkt</w:t>
+      </w:r>
+      <w:r>
+        <w:rPr>
+          <w:lang w:val="de-DE"/>
+        </w:rPr>
+        <w:t>.  Aus diese</w:t>
+      </w:r>
+      <w:r>
+        <w:rPr>
+          <w:lang w:val="de-DE"/>
+        </w:rPr>
+        <w:t>m</w:t>
+      </w:r>
+      <w:r>
+        <w:rPr>
+          <w:lang w:val="de-DE"/>
+        </w:rPr>
+        <w:t xml:space="preserve"> Gr</w:t>
+      </w:r>
+      <w:r>
+        <w:rPr>
+          <w:lang w:val="de-DE"/>
+        </w:rPr>
+        <w:t>u</w:t>
+      </w:r>
+      <w:r>
+        <w:rPr>
+          <w:lang w:val="de-DE"/>
+        </w:rPr>
+        <w:t>nd wird beim Einfügen eines Symbols geprüft, ob d</w:t>
+      </w:r>
+      <w:r>
+        <w:rPr>
+          <w:lang w:val="de-DE"/>
+        </w:rPr>
+        <w:t>er</w:t>
+      </w:r>
+      <w:r>
+        <w:rPr>
+          <w:lang w:val="de-DE"/>
+        </w:rPr>
+        <w:t xml:space="preserve"> </w:t>
       </w:r>
       <w:r>
         <w:rPr>
@@ -3266,7 +3883,21 @@
         <w:rPr>
           <w:lang w:val="de-DE"/>
         </w:rPr>
-        <w:t xml:space="preserve"> schon größer als Hälfte der Tabellengröße ist. Falls ja, wird die Tabelle verdoppelt. Dabei werden alle Symbolen neu ge-hashed und schon anders in die Tabelle platziert. </w:t>
+        <w:t xml:space="preserve"> schon größer als Hälfte der Tabellen</w:t>
+      </w:r>
+      <w:bookmarkStart w:id="0" w:name="__DdeLink__619_210931501"/>
+      <w:r>
+        <w:rPr>
+          <w:lang w:val="de-DE"/>
+        </w:rPr>
+        <w:t>größe</w:t>
+      </w:r>
+      <w:bookmarkEnd w:id="0"/>
+      <w:r>
+        <w:rPr>
+          <w:lang w:val="de-DE"/>
+        </w:rPr>
+        <w:t xml:space="preserve"> ist. Falls ja, wird die Tabellegröße verdoppelt. Dabei werden alle Symbole neu ge-hashed und schon anders in die Tabelle platziert. </w:t>
       </w:r>
     </w:p>
     <w:sectPr>

</xml_diff>